<commit_message>
verifying page, forgetPW page, changePW page, forgetPW js, changePW js done
TO-DO: username, pw restriction
</commit_message>
<xml_diff>
--- a/Read Me Before Starting the Project!!!.docx
+++ b/Read Me Before Starting the Project!!!.docx
@@ -3,79 +3,6 @@
 <w:document xmlns:wpc="http://schemas.microsoft.com/office/word/2010/wordprocessingCanvas" xmlns:cx="http://schemas.microsoft.com/office/drawing/2014/chartex" xmlns:cx1="http://schemas.microsoft.com/office/drawing/2015/9/8/chartex" xmlns:cx2="http://schemas.microsoft.com/office/drawing/2015/10/21/chartex" xmlns:cx3="http://schemas.microsoft.com/office/drawing/2016/5/9/chartex" xmlns:cx4="http://schemas.microsoft.com/office/drawing/2016/5/10/chartex" xmlns:cx5="http://schemas.microsoft.com/office/drawing/2016/5/11/chartex" xmlns:cx6="http://schemas.microsoft.com/office/drawing/2016/5/12/chartex" xmlns:cx7="http://schemas.microsoft.com/office/drawing/2016/5/13/chartex" xmlns:cx8="http://schemas.microsoft.com/office/drawing/2016/5/14/chartex" xmlns:mc="http://schemas.openxmlformats.org/markup-compatibility/2006" xmlns:aink="http://schemas.microsoft.com/office/drawing/2016/ink" xmlns:am3d="http://schemas.microsoft.com/office/drawing/2017/model3d" xmlns:o="urn:schemas-microsoft-com:office:office" xmlns:r="http://schemas.openxmlformats.org/officeDocument/2006/relationships" xmlns:m="http://schemas.openxmlformats.org/officeDocument/2006/math" xmlns:v="urn:schemas-microsoft-com:vml" xmlns:wp14="http://schemas.microsoft.com/office/word/2010/wordprocessingDrawing" xmlns:wp="http://schemas.openxmlformats.org/drawingml/2006/wordprocessingDrawing" xmlns:w10="urn:schemas-microsoft-com:office:word" xmlns:w="http://schemas.openxmlformats.org/wordprocessingml/2006/main" xmlns:w14="http://schemas.microsoft.com/office/word/2010/wordml" xmlns:w15="http://schemas.microsoft.com/office/word/2012/wordml" xmlns:w16cex="http://schemas.microsoft.com/office/word/2018/wordml/cex" xmlns:w16cid="http://schemas.microsoft.com/office/word/2016/wordml/cid" xmlns:w16="http://schemas.microsoft.com/office/word/2018/wordml" xmlns:w16sdtdh="http://schemas.microsoft.com/office/word/2020/wordml/sdtdatahash" xmlns:w16se="http://schemas.microsoft.com/office/word/2015/wordml/symex" xmlns:wpg="http://schemas.microsoft.com/office/word/2010/wordprocessingGroup" xmlns:wpi="http://schemas.microsoft.com/office/word/2010/wordprocessingInk" xmlns:wne="http://schemas.microsoft.com/office/word/2006/wordml" xmlns:wps="http://schemas.microsoft.com/office/word/2010/wordprocessingShape" mc:Ignorable="w14 w15 w16se w16cid w16 w16cex w16sdtdh wp14">
   <w:body>
     <w:p>
-      <w:r>
-        <w:t>Basic login &amp; register (HTTP request not yet implemented)</w:t>
-      </w:r>
-    </w:p>
-    <w:p>
-      <w:r>
-        <w:t>l</w:t>
-      </w:r>
-      <w:r>
-        <w:t>ocalhost:3000</w:t>
-      </w:r>
-      <w:r>
-        <w:t>/</w:t>
-      </w:r>
-      <w:r>
-        <w:t>login</w:t>
-      </w:r>
-    </w:p>
-    <w:p>
-      <w:r>
-        <w:rPr>
-          <w:rFonts w:hint="eastAsia"/>
-        </w:rPr>
-        <w:t>l</w:t>
-      </w:r>
-      <w:r>
-        <w:t>ocalhost:3000/register</w:t>
-      </w:r>
-    </w:p>
-    <w:p/>
-    <w:p>
-      <w:r>
-        <w:rPr>
-          <w:rFonts w:hint="eastAsia"/>
-        </w:rPr>
-        <w:t>!</w:t>
-      </w:r>
-      <w:r>
-        <w:t>!! First open the server folder using Visual Studio Code!!!</w:t>
-      </w:r>
-    </w:p>
-    <w:p>
-      <w:r>
-        <w:rPr>
-          <w:rFonts w:hint="eastAsia"/>
-        </w:rPr>
-        <w:t>!</w:t>
-      </w:r>
-      <w:r>
-        <w:t xml:space="preserve">!! Remember to </w:t>
-      </w:r>
-      <w:r>
-        <w:t>RUN</w:t>
-      </w:r>
-      <w:r>
-        <w:t xml:space="preserve"> the Visual Studio Code</w:t>
-      </w:r>
-      <w:r>
-        <w:t xml:space="preserve"> ”index.js”</w:t>
-      </w:r>
-      <w:r>
-        <w:t xml:space="preserve"> before entering the above URL!!!</w:t>
-      </w:r>
-    </w:p>
-    <w:p>
-      <w:pPr>
-        <w:pBdr>
-          <w:bottom w:val="single" w:sz="12" w:space="1" w:color="auto"/>
-        </w:pBdr>
-      </w:pPr>
-    </w:p>
-    <w:p/>
-    <w:p>
       <w:pPr>
         <w:rPr>
           <w:b/>
@@ -144,6 +71,7 @@
       <w:r>
         <w:t xml:space="preserve">/ </w:t>
       </w:r>
+      <w:proofErr w:type="gramStart"/>
       <w:r>
         <w:rPr>
           <w:highlight w:val="yellow"/>
@@ -151,7 +79,11 @@
         <w:t>Postman</w:t>
       </w:r>
       <w:r>
-        <w:t>(for HTTP-request)</w:t>
+        <w:t>(</w:t>
+      </w:r>
+      <w:proofErr w:type="gramEnd"/>
+      <w:r>
+        <w:t>for HTTP-request)</w:t>
       </w:r>
     </w:p>
     <w:p>
@@ -160,8 +92,13 @@
       </w:r>
     </w:p>
     <w:p>
-      <w:r>
-        <w:t xml:space="preserve">Gamil: </w:t>
+      <w:proofErr w:type="spellStart"/>
+      <w:r>
+        <w:t>Gamil</w:t>
+      </w:r>
+      <w:proofErr w:type="spellEnd"/>
+      <w:r>
+        <w:t xml:space="preserve">: </w:t>
       </w:r>
       <w:hyperlink r:id="rId5" w:history="1">
         <w:r>
@@ -194,8 +131,16 @@
         <w:rPr>
           <w:u w:val="single"/>
         </w:rPr>
-        <w:t>In mongodb</w:t>
-      </w:r>
+        <w:t xml:space="preserve">In </w:t>
+      </w:r>
+      <w:proofErr w:type="spellStart"/>
+      <w:r>
+        <w:rPr>
+          <w:u w:val="single"/>
+        </w:rPr>
+        <w:t>mongodb</w:t>
+      </w:r>
+      <w:proofErr w:type="spellEnd"/>
       <w:r>
         <w:rPr>
           <w:u w:val="single"/>
@@ -204,13 +149,23 @@
       </w:r>
     </w:p>
     <w:p>
-      <w:r>
-        <w:t>AdminID: csci3100gpe2</w:t>
+      <w:proofErr w:type="spellStart"/>
+      <w:r>
+        <w:t>AdminID</w:t>
+      </w:r>
+      <w:proofErr w:type="spellEnd"/>
+      <w:r>
+        <w:t>: csci3100gpe2</w:t>
       </w:r>
     </w:p>
     <w:p>
-      <w:r>
-        <w:t>AdminPW: csci3100</w:t>
+      <w:proofErr w:type="spellStart"/>
+      <w:r>
+        <w:t>AdminPW</w:t>
+      </w:r>
+      <w:proofErr w:type="spellEnd"/>
+      <w:r>
+        <w:t>: csci3100</w:t>
       </w:r>
     </w:p>
     <w:p/>
@@ -256,6 +211,9 @@
         <w:pBdr>
           <w:bottom w:val="single" w:sz="12" w:space="1" w:color="auto"/>
         </w:pBdr>
+        <w:rPr>
+          <w:rFonts w:hint="eastAsia"/>
+        </w:rPr>
       </w:pPr>
       <w:r>
         <w:rPr>
@@ -306,58 +264,6 @@
       <w:r>
         <w:t xml:space="preserve"> &lt;&lt;--- Network Access</w:t>
       </w:r>
-    </w:p>
-    <w:p>
-      <w:pPr>
-        <w:widowControl/>
-      </w:pPr>
-      <w:r>
-        <w:br w:type="page"/>
-      </w:r>
-    </w:p>
-    <w:p>
-      <w:pPr>
-        <w:pBdr>
-          <w:bottom w:val="single" w:sz="12" w:space="1" w:color="auto"/>
-        </w:pBdr>
-      </w:pPr>
-    </w:p>
-    <w:p/>
-    <w:p>
-      <w:r>
-        <w:t>Libraries to be used in this project</w:t>
-      </w:r>
-      <w:r>
-        <w:t xml:space="preserve"> (already installed through npm)</w:t>
-      </w:r>
-      <w:r>
-        <w:t>:</w:t>
-      </w:r>
-    </w:p>
-    <w:p>
-      <w:r>
-        <w:t>Express, mongoose, dotenv, helmet, morgan, nodemon</w:t>
-      </w:r>
-      <w:r>
-        <w:t>, ejs, bcrypt</w:t>
-      </w:r>
-    </w:p>
-    <w:p>
-      <w:r>
-        <w:t>Please check package.json</w:t>
-      </w:r>
-    </w:p>
-    <w:p>
-      <w:pPr>
-        <w:pBdr>
-          <w:bottom w:val="single" w:sz="12" w:space="1" w:color="auto"/>
-        </w:pBdr>
-      </w:pPr>
-    </w:p>
-    <w:p>
-      <w:pPr>
-        <w:widowControl/>
-      </w:pPr>
     </w:p>
     <w:sectPr>
       <w:pgSz w:w="11906" w:h="16838"/>

</xml_diff>